<commit_message>
Skeleton projects for Ex 3 and 4
</commit_message>
<xml_diff>
--- a/Exercises/Exercise 2 - Layout Using Grid/Exercise 2 - Layout Using Grid.docx
+++ b/Exercises/Exercise 2 - Layout Using Grid/Exercise 2 - Layout Using Grid.docx
@@ -21,30 +21,53 @@
       <w:pPr>
         <w:numPr>
           <w:ilvl w:val="0"/>
-          <w:numId w:val="1"/>
-        </w:numPr>
-        <w:spacing w:after="0" w:line="240" w:lineRule="auto"/>
-        <w:textAlignment w:val="center"/>
-        <w:rPr>
-          <w:rFonts w:ascii="Calibri" w:eastAsia="Times New Roman" w:hAnsi="Calibri" w:cs="Calibri"/>
-          <w:kern w:val="0"/>
-          <w14:ligatures w14:val="none"/>
-        </w:rPr>
-      </w:pPr>
-      <w:r>
-        <w:rPr>
-          <w:rFonts w:ascii="Calibri" w:eastAsia="Times New Roman" w:hAnsi="Calibri" w:cs="Calibri"/>
-          <w:kern w:val="0"/>
-          <w14:ligatures w14:val="none"/>
-        </w:rPr>
-        <w:t xml:space="preserve">Goal - layout controls in a Grid </w:t>
+          <w:numId w:val="3"/>
+        </w:numPr>
+        <w:spacing w:after="0" w:line="240" w:lineRule="auto"/>
+        <w:textAlignment w:val="center"/>
+        <w:rPr>
+          <w:rFonts w:ascii="Calibri" w:eastAsia="Times New Roman" w:hAnsi="Calibri" w:cs="Calibri"/>
+          <w:kern w:val="0"/>
+          <w14:ligatures w14:val="none"/>
+        </w:rPr>
+      </w:pPr>
+      <w:r>
+        <w:rPr>
+          <w:rFonts w:ascii="Calibri" w:eastAsia="Times New Roman" w:hAnsi="Calibri" w:cs="Calibri"/>
+          <w:kern w:val="0"/>
+          <w14:ligatures w14:val="none"/>
+        </w:rPr>
+        <w:t>What you'll learn</w:t>
+      </w:r>
+    </w:p>
+    <w:p>
+      <w:pPr>
+        <w:numPr>
+          <w:ilvl w:val="1"/>
+          <w:numId w:val="3"/>
+        </w:numPr>
+        <w:spacing w:after="0" w:line="240" w:lineRule="auto"/>
+        <w:textAlignment w:val="center"/>
+        <w:rPr>
+          <w:rFonts w:ascii="Calibri" w:eastAsia="Times New Roman" w:hAnsi="Calibri" w:cs="Calibri"/>
+          <w:kern w:val="0"/>
+          <w14:ligatures w14:val="none"/>
+        </w:rPr>
+      </w:pPr>
+      <w:r>
+        <w:rPr>
+          <w:rFonts w:ascii="Calibri" w:eastAsia="Times New Roman" w:hAnsi="Calibri" w:cs="Calibri"/>
+          <w:kern w:val="0"/>
+          <w14:ligatures w14:val="none"/>
+        </w:rPr>
+        <w:t>How to arrange child controls in a Grid panel</w:t>
       </w:r>
     </w:p>
     <w:p>
       <w:pPr>
         <w:numPr>
           <w:ilvl w:val="0"/>
-          <w:numId w:val="1"/>
+          <w:numId w:val="3"/>
         </w:numPr>
         <w:spacing w:after="0" w:line="240" w:lineRule="auto"/>
         <w:textAlignment w:val="center"/>
@@ -67,114 +90,76 @@
       <w:pPr>
         <w:numPr>
           <w:ilvl w:val="1"/>
-          <w:numId w:val="1"/>
-        </w:numPr>
-        <w:spacing w:after="0" w:line="240" w:lineRule="auto"/>
-        <w:textAlignment w:val="center"/>
-        <w:rPr>
-          <w:rFonts w:ascii="Calibri" w:eastAsia="Times New Roman" w:hAnsi="Calibri" w:cs="Calibri"/>
-          <w:kern w:val="0"/>
-          <w14:ligatures w14:val="none"/>
-        </w:rPr>
-      </w:pPr>
-      <w:r>
-        <w:rPr>
-          <w:rFonts w:ascii="Calibri" w:eastAsia="Times New Roman" w:hAnsi="Calibri" w:cs="Calibri"/>
-          <w:kern w:val="0"/>
-          <w14:ligatures w14:val="none"/>
-        </w:rPr>
-        <w:t xml:space="preserve">Grid contains child </w:t>
-      </w:r>
-      <w:proofErr w:type="gramStart"/>
-      <w:r>
-        <w:rPr>
-          <w:rFonts w:ascii="Calibri" w:eastAsia="Times New Roman" w:hAnsi="Calibri" w:cs="Calibri"/>
-          <w:kern w:val="0"/>
-          <w14:ligatures w14:val="none"/>
-        </w:rPr>
-        <w:t>controls</w:t>
-      </w:r>
-      <w:proofErr w:type="gramEnd"/>
-      <w:r>
-        <w:rPr>
-          <w:rFonts w:ascii="Calibri" w:eastAsia="Times New Roman" w:hAnsi="Calibri" w:cs="Calibri"/>
-          <w:kern w:val="0"/>
-          <w14:ligatures w14:val="none"/>
-        </w:rPr>
-        <w:t xml:space="preserve"> </w:t>
+          <w:numId w:val="3"/>
+        </w:numPr>
+        <w:spacing w:after="0" w:line="240" w:lineRule="auto"/>
+        <w:textAlignment w:val="center"/>
+        <w:rPr>
+          <w:rFonts w:ascii="Calibri" w:eastAsia="Times New Roman" w:hAnsi="Calibri" w:cs="Calibri"/>
+          <w:kern w:val="0"/>
+          <w14:ligatures w14:val="none"/>
+        </w:rPr>
+      </w:pPr>
+      <w:r>
+        <w:rPr>
+          <w:rFonts w:ascii="Calibri" w:eastAsia="Times New Roman" w:hAnsi="Calibri" w:cs="Calibri"/>
+          <w:kern w:val="0"/>
+          <w14:ligatures w14:val="none"/>
+        </w:rPr>
+        <w:t xml:space="preserve">Grid contains child controls </w:t>
       </w:r>
     </w:p>
     <w:p>
       <w:pPr>
         <w:numPr>
           <w:ilvl w:val="1"/>
-          <w:numId w:val="1"/>
-        </w:numPr>
-        <w:spacing w:after="0" w:line="240" w:lineRule="auto"/>
-        <w:textAlignment w:val="center"/>
-        <w:rPr>
-          <w:rFonts w:ascii="Calibri" w:eastAsia="Times New Roman" w:hAnsi="Calibri" w:cs="Calibri"/>
-          <w:kern w:val="0"/>
-          <w14:ligatures w14:val="none"/>
-        </w:rPr>
-      </w:pPr>
-      <w:r>
-        <w:rPr>
-          <w:rFonts w:ascii="Calibri" w:eastAsia="Times New Roman" w:hAnsi="Calibri" w:cs="Calibri"/>
-          <w:kern w:val="0"/>
-          <w14:ligatures w14:val="none"/>
-        </w:rPr>
-        <w:t xml:space="preserve">Grid contains RowDefinitions, with RowDefinition </w:t>
-      </w:r>
-      <w:proofErr w:type="gramStart"/>
-      <w:r>
-        <w:rPr>
-          <w:rFonts w:ascii="Calibri" w:eastAsia="Times New Roman" w:hAnsi="Calibri" w:cs="Calibri"/>
-          <w:kern w:val="0"/>
-          <w14:ligatures w14:val="none"/>
-        </w:rPr>
-        <w:t>elements</w:t>
-      </w:r>
-      <w:proofErr w:type="gramEnd"/>
+          <w:numId w:val="3"/>
+        </w:numPr>
+        <w:spacing w:after="0" w:line="240" w:lineRule="auto"/>
+        <w:textAlignment w:val="center"/>
+        <w:rPr>
+          <w:rFonts w:ascii="Calibri" w:eastAsia="Times New Roman" w:hAnsi="Calibri" w:cs="Calibri"/>
+          <w:kern w:val="0"/>
+          <w14:ligatures w14:val="none"/>
+        </w:rPr>
+      </w:pPr>
+      <w:r>
+        <w:rPr>
+          <w:rFonts w:ascii="Calibri" w:eastAsia="Times New Roman" w:hAnsi="Calibri" w:cs="Calibri"/>
+          <w:kern w:val="0"/>
+          <w14:ligatures w14:val="none"/>
+        </w:rPr>
+        <w:t>Grid contains RowDefinitions, with RowDefinition elements</w:t>
+      </w:r>
     </w:p>
     <w:p>
       <w:pPr>
         <w:numPr>
           <w:ilvl w:val="1"/>
-          <w:numId w:val="1"/>
-        </w:numPr>
-        <w:spacing w:after="0" w:line="240" w:lineRule="auto"/>
-        <w:textAlignment w:val="center"/>
-        <w:rPr>
-          <w:rFonts w:ascii="Calibri" w:eastAsia="Times New Roman" w:hAnsi="Calibri" w:cs="Calibri"/>
-          <w:kern w:val="0"/>
-          <w14:ligatures w14:val="none"/>
-        </w:rPr>
-      </w:pPr>
-      <w:r>
-        <w:rPr>
-          <w:rFonts w:ascii="Calibri" w:eastAsia="Times New Roman" w:hAnsi="Calibri" w:cs="Calibri"/>
-          <w:kern w:val="0"/>
-          <w14:ligatures w14:val="none"/>
-        </w:rPr>
-        <w:t xml:space="preserve">Grid contains ColumnDefinitions, with ColumnDefinition </w:t>
-      </w:r>
-      <w:proofErr w:type="gramStart"/>
-      <w:r>
-        <w:rPr>
-          <w:rFonts w:ascii="Calibri" w:eastAsia="Times New Roman" w:hAnsi="Calibri" w:cs="Calibri"/>
-          <w:kern w:val="0"/>
-          <w14:ligatures w14:val="none"/>
-        </w:rPr>
-        <w:t>elements</w:t>
-      </w:r>
-      <w:proofErr w:type="gramEnd"/>
+          <w:numId w:val="3"/>
+        </w:numPr>
+        <w:spacing w:after="0" w:line="240" w:lineRule="auto"/>
+        <w:textAlignment w:val="center"/>
+        <w:rPr>
+          <w:rFonts w:ascii="Calibri" w:eastAsia="Times New Roman" w:hAnsi="Calibri" w:cs="Calibri"/>
+          <w:kern w:val="0"/>
+          <w14:ligatures w14:val="none"/>
+        </w:rPr>
+      </w:pPr>
+      <w:r>
+        <w:rPr>
+          <w:rFonts w:ascii="Calibri" w:eastAsia="Times New Roman" w:hAnsi="Calibri" w:cs="Calibri"/>
+          <w:kern w:val="0"/>
+          <w14:ligatures w14:val="none"/>
+        </w:rPr>
+        <w:t>Grid contains ColumnDefinitions, with ColumnDefinition elements</w:t>
+      </w:r>
     </w:p>
     <w:p>
       <w:pPr>
         <w:numPr>
           <w:ilvl w:val="1"/>
-          <w:numId w:val="1"/>
+          <w:numId w:val="3"/>
         </w:numPr>
         <w:spacing w:after="0" w:line="240" w:lineRule="auto"/>
         <w:textAlignment w:val="center"/>
@@ -197,7 +182,7 @@
       <w:pPr>
         <w:numPr>
           <w:ilvl w:val="1"/>
-          <w:numId w:val="1"/>
+          <w:numId w:val="3"/>
         </w:numPr>
         <w:spacing w:after="0" w:line="240" w:lineRule="auto"/>
         <w:textAlignment w:val="center"/>
@@ -220,139 +205,99 @@
       <w:pPr>
         <w:numPr>
           <w:ilvl w:val="1"/>
-          <w:numId w:val="1"/>
-        </w:numPr>
-        <w:spacing w:after="0" w:line="240" w:lineRule="auto"/>
-        <w:textAlignment w:val="center"/>
-        <w:rPr>
-          <w:rFonts w:ascii="Calibri" w:eastAsia="Times New Roman" w:hAnsi="Calibri" w:cs="Calibri"/>
-          <w:kern w:val="0"/>
-          <w14:ligatures w14:val="none"/>
-        </w:rPr>
-      </w:pPr>
-      <w:r>
-        <w:rPr>
-          <w:rFonts w:ascii="Calibri" w:eastAsia="Times New Roman" w:hAnsi="Calibri" w:cs="Calibri"/>
-          <w:kern w:val="0"/>
-          <w14:ligatures w14:val="none"/>
-        </w:rPr>
-        <w:t xml:space="preserve">Can using VerticalAlignment, HorizontalAlignment on contained </w:t>
-      </w:r>
-      <w:proofErr w:type="gramStart"/>
-      <w:r>
-        <w:rPr>
-          <w:rFonts w:ascii="Calibri" w:eastAsia="Times New Roman" w:hAnsi="Calibri" w:cs="Calibri"/>
-          <w:kern w:val="0"/>
-          <w14:ligatures w14:val="none"/>
-        </w:rPr>
-        <w:t>controls</w:t>
-      </w:r>
-      <w:proofErr w:type="gramEnd"/>
+          <w:numId w:val="3"/>
+        </w:numPr>
+        <w:spacing w:after="0" w:line="240" w:lineRule="auto"/>
+        <w:textAlignment w:val="center"/>
+        <w:rPr>
+          <w:rFonts w:ascii="Calibri" w:eastAsia="Times New Roman" w:hAnsi="Calibri" w:cs="Calibri"/>
+          <w:kern w:val="0"/>
+          <w14:ligatures w14:val="none"/>
+        </w:rPr>
+      </w:pPr>
+      <w:r>
+        <w:rPr>
+          <w:rFonts w:ascii="Calibri" w:eastAsia="Times New Roman" w:hAnsi="Calibri" w:cs="Calibri"/>
+          <w:kern w:val="0"/>
+          <w14:ligatures w14:val="none"/>
+        </w:rPr>
+        <w:t>Can using VerticalAlignment, HorizontalAlignment on contained controls</w:t>
+      </w:r>
     </w:p>
     <w:p>
       <w:pPr>
         <w:numPr>
           <w:ilvl w:val="1"/>
-          <w:numId w:val="1"/>
-        </w:numPr>
-        <w:spacing w:after="0" w:line="240" w:lineRule="auto"/>
-        <w:textAlignment w:val="center"/>
-        <w:rPr>
-          <w:rFonts w:ascii="Calibri" w:eastAsia="Times New Roman" w:hAnsi="Calibri" w:cs="Calibri"/>
-          <w:kern w:val="0"/>
-          <w14:ligatures w14:val="none"/>
-        </w:rPr>
-      </w:pPr>
-      <w:r>
-        <w:rPr>
-          <w:rFonts w:ascii="Calibri" w:eastAsia="Times New Roman" w:hAnsi="Calibri" w:cs="Calibri"/>
-          <w:kern w:val="0"/>
-          <w14:ligatures w14:val="none"/>
-        </w:rPr>
-        <w:t xml:space="preserve">Use ComboBox control for dropdown </w:t>
-      </w:r>
-      <w:proofErr w:type="gramStart"/>
-      <w:r>
-        <w:rPr>
-          <w:rFonts w:ascii="Calibri" w:eastAsia="Times New Roman" w:hAnsi="Calibri" w:cs="Calibri"/>
-          <w:kern w:val="0"/>
-          <w14:ligatures w14:val="none"/>
-        </w:rPr>
-        <w:t>list</w:t>
-      </w:r>
-      <w:proofErr w:type="gramEnd"/>
+          <w:numId w:val="3"/>
+        </w:numPr>
+        <w:spacing w:after="0" w:line="240" w:lineRule="auto"/>
+        <w:textAlignment w:val="center"/>
+        <w:rPr>
+          <w:rFonts w:ascii="Calibri" w:eastAsia="Times New Roman" w:hAnsi="Calibri" w:cs="Calibri"/>
+          <w:kern w:val="0"/>
+          <w14:ligatures w14:val="none"/>
+        </w:rPr>
+      </w:pPr>
+      <w:r>
+        <w:rPr>
+          <w:rFonts w:ascii="Calibri" w:eastAsia="Times New Roman" w:hAnsi="Calibri" w:cs="Calibri"/>
+          <w:kern w:val="0"/>
+          <w14:ligatures w14:val="none"/>
+        </w:rPr>
+        <w:t>Use ComboBox control for dropdown list</w:t>
+      </w:r>
     </w:p>
     <w:p>
       <w:pPr>
         <w:numPr>
           <w:ilvl w:val="1"/>
-          <w:numId w:val="1"/>
-        </w:numPr>
-        <w:spacing w:after="0" w:line="240" w:lineRule="auto"/>
-        <w:textAlignment w:val="center"/>
-        <w:rPr>
-          <w:rFonts w:ascii="Calibri" w:eastAsia="Times New Roman" w:hAnsi="Calibri" w:cs="Calibri"/>
-          <w:kern w:val="0"/>
-          <w14:ligatures w14:val="none"/>
-        </w:rPr>
-      </w:pPr>
-      <w:r>
-        <w:rPr>
-          <w:rFonts w:ascii="Calibri" w:eastAsia="Times New Roman" w:hAnsi="Calibri" w:cs="Calibri"/>
-          <w:kern w:val="0"/>
-          <w14:ligatures w14:val="none"/>
-        </w:rPr>
-        <w:t xml:space="preserve">Use ListBox control for normal </w:t>
-      </w:r>
-      <w:proofErr w:type="gramStart"/>
-      <w:r>
-        <w:rPr>
-          <w:rFonts w:ascii="Calibri" w:eastAsia="Times New Roman" w:hAnsi="Calibri" w:cs="Calibri"/>
-          <w:kern w:val="0"/>
-          <w14:ligatures w14:val="none"/>
-        </w:rPr>
-        <w:t>list</w:t>
-      </w:r>
-      <w:proofErr w:type="gramEnd"/>
+          <w:numId w:val="3"/>
+        </w:numPr>
+        <w:spacing w:after="0" w:line="240" w:lineRule="auto"/>
+        <w:textAlignment w:val="center"/>
+        <w:rPr>
+          <w:rFonts w:ascii="Calibri" w:eastAsia="Times New Roman" w:hAnsi="Calibri" w:cs="Calibri"/>
+          <w:kern w:val="0"/>
+          <w14:ligatures w14:val="none"/>
+        </w:rPr>
+      </w:pPr>
+      <w:r>
+        <w:rPr>
+          <w:rFonts w:ascii="Calibri" w:eastAsia="Times New Roman" w:hAnsi="Calibri" w:cs="Calibri"/>
+          <w:kern w:val="0"/>
+          <w14:ligatures w14:val="none"/>
+        </w:rPr>
+        <w:t>Use ListBox control for normal list</w:t>
+      </w:r>
     </w:p>
     <w:p>
       <w:pPr>
         <w:numPr>
           <w:ilvl w:val="1"/>
-          <w:numId w:val="1"/>
-        </w:numPr>
-        <w:spacing w:after="0" w:line="240" w:lineRule="auto"/>
-        <w:textAlignment w:val="center"/>
-        <w:rPr>
-          <w:rFonts w:ascii="Calibri" w:eastAsia="Times New Roman" w:hAnsi="Calibri" w:cs="Calibri"/>
-          <w:kern w:val="0"/>
-          <w14:ligatures w14:val="none"/>
-        </w:rPr>
-      </w:pPr>
-      <w:r>
-        <w:rPr>
-          <w:rFonts w:ascii="Calibri" w:eastAsia="Times New Roman" w:hAnsi="Calibri" w:cs="Calibri"/>
-          <w:kern w:val="0"/>
-          <w14:ligatures w14:val="none"/>
-        </w:rPr>
-        <w:t xml:space="preserve">Set ListBox items by including &lt;ListBoxItem&gt; elements, setting Content property for </w:t>
-      </w:r>
-      <w:proofErr w:type="gramStart"/>
-      <w:r>
-        <w:rPr>
-          <w:rFonts w:ascii="Calibri" w:eastAsia="Times New Roman" w:hAnsi="Calibri" w:cs="Calibri"/>
-          <w:kern w:val="0"/>
-          <w14:ligatures w14:val="none"/>
-        </w:rPr>
-        <w:t>text</w:t>
-      </w:r>
-      <w:proofErr w:type="gramEnd"/>
+          <w:numId w:val="3"/>
+        </w:numPr>
+        <w:spacing w:after="0" w:line="240" w:lineRule="auto"/>
+        <w:textAlignment w:val="center"/>
+        <w:rPr>
+          <w:rFonts w:ascii="Calibri" w:eastAsia="Times New Roman" w:hAnsi="Calibri" w:cs="Calibri"/>
+          <w:kern w:val="0"/>
+          <w14:ligatures w14:val="none"/>
+        </w:rPr>
+      </w:pPr>
+      <w:r>
+        <w:rPr>
+          <w:rFonts w:ascii="Calibri" w:eastAsia="Times New Roman" w:hAnsi="Calibri" w:cs="Calibri"/>
+          <w:kern w:val="0"/>
+          <w14:ligatures w14:val="none"/>
+        </w:rPr>
+        <w:t>Set ListBox items by including &lt;ListBoxItem&gt; elements, setting Content property for text</w:t>
+      </w:r>
     </w:p>
     <w:p>
       <w:pPr>
         <w:numPr>
           <w:ilvl w:val="0"/>
-          <w:numId w:val="1"/>
+          <w:numId w:val="3"/>
         </w:numPr>
         <w:spacing w:after="0" w:line="240" w:lineRule="auto"/>
         <w:textAlignment w:val="center"/>
@@ -375,40 +320,30 @@
       <w:pPr>
         <w:numPr>
           <w:ilvl w:val="1"/>
-          <w:numId w:val="1"/>
-        </w:numPr>
-        <w:spacing w:after="0" w:line="240" w:lineRule="auto"/>
-        <w:textAlignment w:val="center"/>
-        <w:rPr>
-          <w:rFonts w:ascii="Calibri" w:eastAsia="Times New Roman" w:hAnsi="Calibri" w:cs="Calibri"/>
-          <w:kern w:val="0"/>
-          <w14:ligatures w14:val="none"/>
-        </w:rPr>
-      </w:pPr>
-      <w:r>
-        <w:rPr>
-          <w:rFonts w:ascii="Calibri" w:eastAsia="Times New Roman" w:hAnsi="Calibri" w:cs="Calibri"/>
-          <w:kern w:val="0"/>
-          <w14:ligatures w14:val="none"/>
-        </w:rPr>
-        <w:t xml:space="preserve">Avoid using Fixed row and column </w:t>
-      </w:r>
-      <w:proofErr w:type="gramStart"/>
-      <w:r>
-        <w:rPr>
-          <w:rFonts w:ascii="Calibri" w:eastAsia="Times New Roman" w:hAnsi="Calibri" w:cs="Calibri"/>
-          <w:kern w:val="0"/>
-          <w14:ligatures w14:val="none"/>
-        </w:rPr>
-        <w:t>sizes</w:t>
-      </w:r>
-      <w:proofErr w:type="gramEnd"/>
+          <w:numId w:val="3"/>
+        </w:numPr>
+        <w:spacing w:after="0" w:line="240" w:lineRule="auto"/>
+        <w:textAlignment w:val="center"/>
+        <w:rPr>
+          <w:rFonts w:ascii="Calibri" w:eastAsia="Times New Roman" w:hAnsi="Calibri" w:cs="Calibri"/>
+          <w:kern w:val="0"/>
+          <w14:ligatures w14:val="none"/>
+        </w:rPr>
+      </w:pPr>
+      <w:r>
+        <w:rPr>
+          <w:rFonts w:ascii="Calibri" w:eastAsia="Times New Roman" w:hAnsi="Calibri" w:cs="Calibri"/>
+          <w:kern w:val="0"/>
+          <w14:ligatures w14:val="none"/>
+        </w:rPr>
+        <w:t>Avoid using Fixed row and column sizes</w:t>
+      </w:r>
     </w:p>
     <w:p>
       <w:pPr>
         <w:numPr>
           <w:ilvl w:val="1"/>
-          <w:numId w:val="1"/>
+          <w:numId w:val="3"/>
         </w:numPr>
         <w:spacing w:after="0" w:line="240" w:lineRule="auto"/>
         <w:textAlignment w:val="center"/>
@@ -431,75 +366,47 @@
       <w:pPr>
         <w:numPr>
           <w:ilvl w:val="1"/>
-          <w:numId w:val="1"/>
-        </w:numPr>
-        <w:spacing w:after="0" w:line="240" w:lineRule="auto"/>
-        <w:textAlignment w:val="center"/>
-        <w:rPr>
-          <w:rFonts w:ascii="Calibri" w:eastAsia="Times New Roman" w:hAnsi="Calibri" w:cs="Calibri"/>
-          <w:kern w:val="0"/>
-          <w14:ligatures w14:val="none"/>
-        </w:rPr>
-      </w:pPr>
-      <w:r>
-        <w:rPr>
-          <w:rFonts w:ascii="Calibri" w:eastAsia="Times New Roman" w:hAnsi="Calibri" w:cs="Calibri"/>
-          <w:kern w:val="0"/>
-          <w14:ligatures w14:val="none"/>
-        </w:rPr>
-        <w:t>Attached properties (</w:t>
-      </w:r>
-      <w:proofErr w:type="gramStart"/>
-      <w:r>
-        <w:rPr>
-          <w:rFonts w:ascii="Calibri" w:eastAsia="Times New Roman" w:hAnsi="Calibri" w:cs="Calibri"/>
-          <w:kern w:val="0"/>
-          <w14:ligatures w14:val="none"/>
-        </w:rPr>
-        <w:t>e.g.</w:t>
-      </w:r>
-      <w:proofErr w:type="gramEnd"/>
-      <w:r>
-        <w:rPr>
-          <w:rFonts w:ascii="Calibri" w:eastAsia="Times New Roman" w:hAnsi="Calibri" w:cs="Calibri"/>
-          <w:kern w:val="0"/>
-          <w14:ligatures w14:val="none"/>
-        </w:rPr>
-        <w:t xml:space="preserve"> Grid.Row) come first</w:t>
+          <w:numId w:val="3"/>
+        </w:numPr>
+        <w:spacing w:after="0" w:line="240" w:lineRule="auto"/>
+        <w:textAlignment w:val="center"/>
+        <w:rPr>
+          <w:rFonts w:ascii="Calibri" w:eastAsia="Times New Roman" w:hAnsi="Calibri" w:cs="Calibri"/>
+          <w:kern w:val="0"/>
+          <w14:ligatures w14:val="none"/>
+        </w:rPr>
+      </w:pPr>
+      <w:r>
+        <w:rPr>
+          <w:rFonts w:ascii="Calibri" w:eastAsia="Times New Roman" w:hAnsi="Calibri" w:cs="Calibri"/>
+          <w:kern w:val="0"/>
+          <w14:ligatures w14:val="none"/>
+        </w:rPr>
+        <w:t>Attached properties (e.g. Grid.Row) come first</w:t>
       </w:r>
     </w:p>
     <w:p>
       <w:pPr>
         <w:numPr>
           <w:ilvl w:val="1"/>
-          <w:numId w:val="1"/>
-        </w:numPr>
-        <w:spacing w:after="0" w:line="240" w:lineRule="auto"/>
-        <w:textAlignment w:val="center"/>
-        <w:rPr>
-          <w:rFonts w:ascii="Calibri" w:eastAsia="Times New Roman" w:hAnsi="Calibri" w:cs="Calibri"/>
-          <w:kern w:val="0"/>
-          <w14:ligatures w14:val="none"/>
-        </w:rPr>
-      </w:pPr>
-      <w:r>
-        <w:rPr>
-          <w:rFonts w:ascii="Calibri" w:eastAsia="Times New Roman" w:hAnsi="Calibri" w:cs="Calibri"/>
-          <w:kern w:val="0"/>
-          <w14:ligatures w14:val="none"/>
-        </w:rPr>
-        <w:t xml:space="preserve">Set ShowGridLines to True only for debugging </w:t>
-      </w:r>
-      <w:proofErr w:type="gramStart"/>
-      <w:r>
-        <w:rPr>
-          <w:rFonts w:ascii="Calibri" w:eastAsia="Times New Roman" w:hAnsi="Calibri" w:cs="Calibri"/>
-          <w:kern w:val="0"/>
-          <w14:ligatures w14:val="none"/>
-        </w:rPr>
-        <w:t>purposes</w:t>
-      </w:r>
-      <w:proofErr w:type="gramEnd"/>
+          <w:numId w:val="3"/>
+        </w:numPr>
+        <w:spacing w:after="0" w:line="240" w:lineRule="auto"/>
+        <w:textAlignment w:val="center"/>
+        <w:rPr>
+          <w:rFonts w:ascii="Calibri" w:eastAsia="Times New Roman" w:hAnsi="Calibri" w:cs="Calibri"/>
+          <w:kern w:val="0"/>
+          <w14:ligatures w14:val="none"/>
+        </w:rPr>
+      </w:pPr>
+      <w:r>
+        <w:rPr>
+          <w:rFonts w:ascii="Calibri" w:eastAsia="Times New Roman" w:hAnsi="Calibri" w:cs="Calibri"/>
+          <w:kern w:val="0"/>
+          <w14:ligatures w14:val="none"/>
+        </w:rPr>
+        <w:t>Set ShowGridLines to True only for debugging purposes</w:t>
+      </w:r>
     </w:p>
     <w:p>
       <w:pPr>
@@ -556,7 +463,7 @@
       <w:pPr>
         <w:numPr>
           <w:ilvl w:val="0"/>
-          <w:numId w:val="2"/>
+          <w:numId w:val="4"/>
         </w:numPr>
         <w:spacing w:after="0" w:line="240" w:lineRule="auto"/>
         <w:textAlignment w:val="center"/>
@@ -579,172 +486,122 @@
       <w:pPr>
         <w:numPr>
           <w:ilvl w:val="0"/>
-          <w:numId w:val="2"/>
-        </w:numPr>
-        <w:spacing w:after="0" w:line="240" w:lineRule="auto"/>
-        <w:textAlignment w:val="center"/>
-        <w:rPr>
-          <w:rFonts w:ascii="Calibri" w:eastAsia="Times New Roman" w:hAnsi="Calibri" w:cs="Calibri"/>
-          <w:kern w:val="0"/>
-          <w14:ligatures w14:val="none"/>
-        </w:rPr>
-      </w:pPr>
-      <w:r>
-        <w:rPr>
-          <w:rFonts w:ascii="Calibri" w:eastAsia="Times New Roman" w:hAnsi="Calibri" w:cs="Calibri"/>
-          <w:kern w:val="0"/>
-          <w14:ligatures w14:val="none"/>
-        </w:rPr>
-        <w:t xml:space="preserve">Create controls in a </w:t>
-      </w:r>
-      <w:proofErr w:type="gramStart"/>
-      <w:r>
-        <w:rPr>
-          <w:rFonts w:ascii="Calibri" w:eastAsia="Times New Roman" w:hAnsi="Calibri" w:cs="Calibri"/>
-          <w:kern w:val="0"/>
-          <w14:ligatures w14:val="none"/>
-        </w:rPr>
-        <w:t>Grid</w:t>
-      </w:r>
-      <w:proofErr w:type="gramEnd"/>
+          <w:numId w:val="4"/>
+        </w:numPr>
+        <w:spacing w:after="0" w:line="240" w:lineRule="auto"/>
+        <w:textAlignment w:val="center"/>
+        <w:rPr>
+          <w:rFonts w:ascii="Calibri" w:eastAsia="Times New Roman" w:hAnsi="Calibri" w:cs="Calibri"/>
+          <w:kern w:val="0"/>
+          <w14:ligatures w14:val="none"/>
+        </w:rPr>
+      </w:pPr>
+      <w:r>
+        <w:rPr>
+          <w:rFonts w:ascii="Calibri" w:eastAsia="Times New Roman" w:hAnsi="Calibri" w:cs="Calibri"/>
+          <w:kern w:val="0"/>
+          <w14:ligatures w14:val="none"/>
+        </w:rPr>
+        <w:t>Create controls in a Grid</w:t>
+      </w:r>
     </w:p>
     <w:p>
       <w:pPr>
         <w:numPr>
           <w:ilvl w:val="1"/>
-          <w:numId w:val="2"/>
-        </w:numPr>
-        <w:spacing w:after="0" w:line="240" w:lineRule="auto"/>
-        <w:textAlignment w:val="center"/>
-        <w:rPr>
-          <w:rFonts w:ascii="Calibri" w:eastAsia="Times New Roman" w:hAnsi="Calibri" w:cs="Calibri"/>
-          <w:kern w:val="0"/>
-          <w14:ligatures w14:val="none"/>
-        </w:rPr>
-      </w:pPr>
-      <w:r>
-        <w:rPr>
-          <w:rFonts w:ascii="Calibri" w:eastAsia="Times New Roman" w:hAnsi="Calibri" w:cs="Calibri"/>
-          <w:kern w:val="0"/>
-          <w14:ligatures w14:val="none"/>
-        </w:rPr>
-        <w:t xml:space="preserve">Create a grid with 5 rows and 3 </w:t>
-      </w:r>
-      <w:proofErr w:type="gramStart"/>
-      <w:r>
-        <w:rPr>
-          <w:rFonts w:ascii="Calibri" w:eastAsia="Times New Roman" w:hAnsi="Calibri" w:cs="Calibri"/>
-          <w:kern w:val="0"/>
-          <w14:ligatures w14:val="none"/>
-        </w:rPr>
-        <w:t>columns</w:t>
-      </w:r>
-      <w:proofErr w:type="gramEnd"/>
+          <w:numId w:val="4"/>
+        </w:numPr>
+        <w:spacing w:after="0" w:line="240" w:lineRule="auto"/>
+        <w:textAlignment w:val="center"/>
+        <w:rPr>
+          <w:rFonts w:ascii="Calibri" w:eastAsia="Times New Roman" w:hAnsi="Calibri" w:cs="Calibri"/>
+          <w:kern w:val="0"/>
+          <w14:ligatures w14:val="none"/>
+        </w:rPr>
+      </w:pPr>
+      <w:r>
+        <w:rPr>
+          <w:rFonts w:ascii="Calibri" w:eastAsia="Times New Roman" w:hAnsi="Calibri" w:cs="Calibri"/>
+          <w:kern w:val="0"/>
+          <w14:ligatures w14:val="none"/>
+        </w:rPr>
+        <w:t>Create a grid with 5 rows and 3 columns</w:t>
+      </w:r>
     </w:p>
     <w:p>
       <w:pPr>
         <w:numPr>
           <w:ilvl w:val="1"/>
-          <w:numId w:val="2"/>
-        </w:numPr>
-        <w:spacing w:after="0" w:line="240" w:lineRule="auto"/>
-        <w:textAlignment w:val="center"/>
-        <w:rPr>
-          <w:rFonts w:ascii="Calibri" w:eastAsia="Times New Roman" w:hAnsi="Calibri" w:cs="Calibri"/>
-          <w:kern w:val="0"/>
-          <w14:ligatures w14:val="none"/>
-        </w:rPr>
-      </w:pPr>
-      <w:r>
-        <w:rPr>
-          <w:rFonts w:ascii="Calibri" w:eastAsia="Times New Roman" w:hAnsi="Calibri" w:cs="Calibri"/>
-          <w:kern w:val="0"/>
-          <w14:ligatures w14:val="none"/>
-        </w:rPr>
-        <w:t xml:space="preserve">The first 2 columns should contain (one item in each row): A label, a dropdown list, a regular listbox, and a button. Items should have some space around them and be centered, left to right, in their </w:t>
-      </w:r>
-      <w:proofErr w:type="gramStart"/>
-      <w:r>
-        <w:rPr>
-          <w:rFonts w:ascii="Calibri" w:eastAsia="Times New Roman" w:hAnsi="Calibri" w:cs="Calibri"/>
-          <w:kern w:val="0"/>
-          <w14:ligatures w14:val="none"/>
-        </w:rPr>
-        <w:t>columns</w:t>
-      </w:r>
-      <w:proofErr w:type="gramEnd"/>
+          <w:numId w:val="4"/>
+        </w:numPr>
+        <w:spacing w:after="0" w:line="240" w:lineRule="auto"/>
+        <w:textAlignment w:val="center"/>
+        <w:rPr>
+          <w:rFonts w:ascii="Calibri" w:eastAsia="Times New Roman" w:hAnsi="Calibri" w:cs="Calibri"/>
+          <w:kern w:val="0"/>
+          <w14:ligatures w14:val="none"/>
+        </w:rPr>
+      </w:pPr>
+      <w:r>
+        <w:rPr>
+          <w:rFonts w:ascii="Calibri" w:eastAsia="Times New Roman" w:hAnsi="Calibri" w:cs="Calibri"/>
+          <w:kern w:val="0"/>
+          <w14:ligatures w14:val="none"/>
+        </w:rPr>
+        <w:t>The first 2 columns should contain (one item in each row): A label, a dropdown list, a regular listbox, and a button. Items should have some space around them and be centered, left to right, in their columns</w:t>
+      </w:r>
     </w:p>
     <w:p>
       <w:pPr>
         <w:numPr>
           <w:ilvl w:val="1"/>
-          <w:numId w:val="2"/>
-        </w:numPr>
-        <w:spacing w:after="0" w:line="240" w:lineRule="auto"/>
-        <w:textAlignment w:val="center"/>
-        <w:rPr>
-          <w:rFonts w:ascii="Calibri" w:eastAsia="Times New Roman" w:hAnsi="Calibri" w:cs="Calibri"/>
-          <w:kern w:val="0"/>
-          <w14:ligatures w14:val="none"/>
-        </w:rPr>
-      </w:pPr>
-      <w:r>
-        <w:rPr>
-          <w:rFonts w:ascii="Calibri" w:eastAsia="Times New Roman" w:hAnsi="Calibri" w:cs="Calibri"/>
-          <w:kern w:val="0"/>
-          <w14:ligatures w14:val="none"/>
-        </w:rPr>
-        <w:t xml:space="preserve">Dropdown list can remain </w:t>
-      </w:r>
-      <w:proofErr w:type="gramStart"/>
-      <w:r>
-        <w:rPr>
-          <w:rFonts w:ascii="Calibri" w:eastAsia="Times New Roman" w:hAnsi="Calibri" w:cs="Calibri"/>
-          <w:kern w:val="0"/>
-          <w14:ligatures w14:val="none"/>
-        </w:rPr>
-        <w:t>empty</w:t>
-      </w:r>
-      <w:proofErr w:type="gramEnd"/>
+          <w:numId w:val="4"/>
+        </w:numPr>
+        <w:spacing w:after="0" w:line="240" w:lineRule="auto"/>
+        <w:textAlignment w:val="center"/>
+        <w:rPr>
+          <w:rFonts w:ascii="Calibri" w:eastAsia="Times New Roman" w:hAnsi="Calibri" w:cs="Calibri"/>
+          <w:kern w:val="0"/>
+          <w14:ligatures w14:val="none"/>
+        </w:rPr>
+      </w:pPr>
+      <w:r>
+        <w:rPr>
+          <w:rFonts w:ascii="Calibri" w:eastAsia="Times New Roman" w:hAnsi="Calibri" w:cs="Calibri"/>
+          <w:kern w:val="0"/>
+          <w14:ligatures w14:val="none"/>
+        </w:rPr>
+        <w:t>Dropdown list can remain empty</w:t>
+      </w:r>
     </w:p>
     <w:p>
       <w:pPr>
         <w:numPr>
           <w:ilvl w:val="1"/>
-          <w:numId w:val="2"/>
-        </w:numPr>
-        <w:spacing w:after="0" w:line="240" w:lineRule="auto"/>
-        <w:textAlignment w:val="center"/>
-        <w:rPr>
-          <w:rFonts w:ascii="Calibri" w:eastAsia="Times New Roman" w:hAnsi="Calibri" w:cs="Calibri"/>
-          <w:kern w:val="0"/>
-          <w14:ligatures w14:val="none"/>
-        </w:rPr>
-      </w:pPr>
-      <w:r>
-        <w:rPr>
-          <w:rFonts w:ascii="Calibri" w:eastAsia="Times New Roman" w:hAnsi="Calibri" w:cs="Calibri"/>
-          <w:kern w:val="0"/>
-          <w14:ligatures w14:val="none"/>
-        </w:rPr>
-        <w:t xml:space="preserve">The 5th row should contain a label that stretches across the first 2 </w:t>
-      </w:r>
-      <w:proofErr w:type="gramStart"/>
-      <w:r>
-        <w:rPr>
-          <w:rFonts w:ascii="Calibri" w:eastAsia="Times New Roman" w:hAnsi="Calibri" w:cs="Calibri"/>
-          <w:kern w:val="0"/>
-          <w14:ligatures w14:val="none"/>
-        </w:rPr>
-        <w:t>columns</w:t>
-      </w:r>
-      <w:proofErr w:type="gramEnd"/>
+          <w:numId w:val="4"/>
+        </w:numPr>
+        <w:spacing w:after="0" w:line="240" w:lineRule="auto"/>
+        <w:textAlignment w:val="center"/>
+        <w:rPr>
+          <w:rFonts w:ascii="Calibri" w:eastAsia="Times New Roman" w:hAnsi="Calibri" w:cs="Calibri"/>
+          <w:kern w:val="0"/>
+          <w14:ligatures w14:val="none"/>
+        </w:rPr>
+      </w:pPr>
+      <w:r>
+        <w:rPr>
+          <w:rFonts w:ascii="Calibri" w:eastAsia="Times New Roman" w:hAnsi="Calibri" w:cs="Calibri"/>
+          <w:kern w:val="0"/>
+          <w14:ligatures w14:val="none"/>
+        </w:rPr>
+        <w:t>The 5th row should contain a label that stretches across the first 2 columns</w:t>
+      </w:r>
     </w:p>
     <w:p>
       <w:pPr>
         <w:numPr>
           <w:ilvl w:val="1"/>
-          <w:numId w:val="2"/>
+          <w:numId w:val="4"/>
         </w:numPr>
         <w:spacing w:after="0" w:line="240" w:lineRule="auto"/>
         <w:textAlignment w:val="center"/>
@@ -767,106 +624,76 @@
       <w:pPr>
         <w:numPr>
           <w:ilvl w:val="2"/>
-          <w:numId w:val="2"/>
-        </w:numPr>
-        <w:spacing w:after="0" w:line="240" w:lineRule="auto"/>
-        <w:textAlignment w:val="center"/>
-        <w:rPr>
-          <w:rFonts w:ascii="Calibri" w:eastAsia="Times New Roman" w:hAnsi="Calibri" w:cs="Calibri"/>
-          <w:kern w:val="0"/>
-          <w14:ligatures w14:val="none"/>
-        </w:rPr>
-      </w:pPr>
-      <w:r>
-        <w:rPr>
-          <w:rFonts w:ascii="Calibri" w:eastAsia="Times New Roman" w:hAnsi="Calibri" w:cs="Calibri"/>
-          <w:kern w:val="0"/>
-          <w14:ligatures w14:val="none"/>
-        </w:rPr>
-        <w:t xml:space="preserve">The third (empty) column should get </w:t>
-      </w:r>
-      <w:proofErr w:type="gramStart"/>
-      <w:r>
-        <w:rPr>
-          <w:rFonts w:ascii="Calibri" w:eastAsia="Times New Roman" w:hAnsi="Calibri" w:cs="Calibri"/>
-          <w:kern w:val="0"/>
-          <w14:ligatures w14:val="none"/>
-        </w:rPr>
-        <w:t>bigger</w:t>
-      </w:r>
-      <w:proofErr w:type="gramEnd"/>
+          <w:numId w:val="4"/>
+        </w:numPr>
+        <w:spacing w:after="0" w:line="240" w:lineRule="auto"/>
+        <w:textAlignment w:val="center"/>
+        <w:rPr>
+          <w:rFonts w:ascii="Calibri" w:eastAsia="Times New Roman" w:hAnsi="Calibri" w:cs="Calibri"/>
+          <w:kern w:val="0"/>
+          <w14:ligatures w14:val="none"/>
+        </w:rPr>
+      </w:pPr>
+      <w:r>
+        <w:rPr>
+          <w:rFonts w:ascii="Calibri" w:eastAsia="Times New Roman" w:hAnsi="Calibri" w:cs="Calibri"/>
+          <w:kern w:val="0"/>
+          <w14:ligatures w14:val="none"/>
+        </w:rPr>
+        <w:t>The third (empty) column should get bigger</w:t>
+      </w:r>
     </w:p>
     <w:p>
       <w:pPr>
         <w:numPr>
           <w:ilvl w:val="2"/>
-          <w:numId w:val="2"/>
-        </w:numPr>
-        <w:spacing w:after="0" w:line="240" w:lineRule="auto"/>
-        <w:textAlignment w:val="center"/>
-        <w:rPr>
-          <w:rFonts w:ascii="Calibri" w:eastAsia="Times New Roman" w:hAnsi="Calibri" w:cs="Calibri"/>
-          <w:kern w:val="0"/>
-          <w14:ligatures w14:val="none"/>
-        </w:rPr>
-      </w:pPr>
-      <w:r>
-        <w:rPr>
-          <w:rFonts w:ascii="Calibri" w:eastAsia="Times New Roman" w:hAnsi="Calibri" w:cs="Calibri"/>
-          <w:kern w:val="0"/>
-          <w14:ligatures w14:val="none"/>
-        </w:rPr>
-        <w:t xml:space="preserve">The 3rd row (with listbox) should get </w:t>
-      </w:r>
-      <w:proofErr w:type="gramStart"/>
-      <w:r>
-        <w:rPr>
-          <w:rFonts w:ascii="Calibri" w:eastAsia="Times New Roman" w:hAnsi="Calibri" w:cs="Calibri"/>
-          <w:kern w:val="0"/>
-          <w14:ligatures w14:val="none"/>
-        </w:rPr>
-        <w:t>bigger</w:t>
-      </w:r>
-      <w:proofErr w:type="gramEnd"/>
+          <w:numId w:val="4"/>
+        </w:numPr>
+        <w:spacing w:after="0" w:line="240" w:lineRule="auto"/>
+        <w:textAlignment w:val="center"/>
+        <w:rPr>
+          <w:rFonts w:ascii="Calibri" w:eastAsia="Times New Roman" w:hAnsi="Calibri" w:cs="Calibri"/>
+          <w:kern w:val="0"/>
+          <w14:ligatures w14:val="none"/>
+        </w:rPr>
+      </w:pPr>
+      <w:r>
+        <w:rPr>
+          <w:rFonts w:ascii="Calibri" w:eastAsia="Times New Roman" w:hAnsi="Calibri" w:cs="Calibri"/>
+          <w:kern w:val="0"/>
+          <w14:ligatures w14:val="none"/>
+        </w:rPr>
+        <w:t>The 3rd row (with listbox) should get bigger</w:t>
+      </w:r>
     </w:p>
     <w:p>
       <w:pPr>
         <w:numPr>
           <w:ilvl w:val="1"/>
-          <w:numId w:val="2"/>
-        </w:numPr>
-        <w:spacing w:after="0" w:line="240" w:lineRule="auto"/>
-        <w:textAlignment w:val="center"/>
-        <w:rPr>
-          <w:rFonts w:ascii="Calibri" w:eastAsia="Times New Roman" w:hAnsi="Calibri" w:cs="Calibri"/>
-          <w:kern w:val="0"/>
-          <w14:ligatures w14:val="none"/>
-        </w:rPr>
-      </w:pPr>
-      <w:r>
-        <w:rPr>
-          <w:rFonts w:ascii="Calibri" w:eastAsia="Times New Roman" w:hAnsi="Calibri" w:cs="Calibri"/>
-          <w:kern w:val="0"/>
-          <w14:ligatures w14:val="none"/>
-        </w:rPr>
-        <w:t xml:space="preserve">Show grid lines while creating things, then turn them </w:t>
-      </w:r>
-      <w:proofErr w:type="gramStart"/>
-      <w:r>
-        <w:rPr>
-          <w:rFonts w:ascii="Calibri" w:eastAsia="Times New Roman" w:hAnsi="Calibri" w:cs="Calibri"/>
-          <w:kern w:val="0"/>
-          <w14:ligatures w14:val="none"/>
-        </w:rPr>
-        <w:t>off</w:t>
-      </w:r>
-      <w:proofErr w:type="gramEnd"/>
+          <w:numId w:val="4"/>
+        </w:numPr>
+        <w:spacing w:after="0" w:line="240" w:lineRule="auto"/>
+        <w:textAlignment w:val="center"/>
+        <w:rPr>
+          <w:rFonts w:ascii="Calibri" w:eastAsia="Times New Roman" w:hAnsi="Calibri" w:cs="Calibri"/>
+          <w:kern w:val="0"/>
+          <w14:ligatures w14:val="none"/>
+        </w:rPr>
+      </w:pPr>
+      <w:r>
+        <w:rPr>
+          <w:rFonts w:ascii="Calibri" w:eastAsia="Times New Roman" w:hAnsi="Calibri" w:cs="Calibri"/>
+          <w:kern w:val="0"/>
+          <w14:ligatures w14:val="none"/>
+        </w:rPr>
+        <w:t>Show grid lines while creating things, then turn them off</w:t>
+      </w:r>
     </w:p>
     <w:p>
       <w:pPr>
         <w:numPr>
           <w:ilvl w:val="0"/>
-          <w:numId w:val="2"/>
+          <w:numId w:val="4"/>
         </w:numPr>
         <w:spacing w:after="0" w:line="240" w:lineRule="auto"/>
         <w:textAlignment w:val="center"/>
@@ -889,148 +716,92 @@
       <w:pPr>
         <w:numPr>
           <w:ilvl w:val="1"/>
-          <w:numId w:val="2"/>
-        </w:numPr>
-        <w:spacing w:after="0" w:line="240" w:lineRule="auto"/>
-        <w:textAlignment w:val="center"/>
-        <w:rPr>
-          <w:rFonts w:ascii="Calibri" w:eastAsia="Times New Roman" w:hAnsi="Calibri" w:cs="Calibri"/>
-          <w:kern w:val="0"/>
-          <w14:ligatures w14:val="none"/>
-        </w:rPr>
-      </w:pPr>
-      <w:r>
-        <w:rPr>
-          <w:rFonts w:ascii="Calibri" w:eastAsia="Times New Roman" w:hAnsi="Calibri" w:cs="Calibri"/>
-          <w:kern w:val="0"/>
-          <w14:ligatures w14:val="none"/>
-        </w:rPr>
-        <w:t xml:space="preserve">Add items to the two listbox </w:t>
-      </w:r>
-      <w:proofErr w:type="gramStart"/>
-      <w:r>
-        <w:rPr>
-          <w:rFonts w:ascii="Calibri" w:eastAsia="Times New Roman" w:hAnsi="Calibri" w:cs="Calibri"/>
-          <w:kern w:val="0"/>
-          <w14:ligatures w14:val="none"/>
-        </w:rPr>
-        <w:t>controls</w:t>
-      </w:r>
-      <w:proofErr w:type="gramEnd"/>
+          <w:numId w:val="4"/>
+        </w:numPr>
+        <w:spacing w:after="0" w:line="240" w:lineRule="auto"/>
+        <w:textAlignment w:val="center"/>
+        <w:rPr>
+          <w:rFonts w:ascii="Calibri" w:eastAsia="Times New Roman" w:hAnsi="Calibri" w:cs="Calibri"/>
+          <w:kern w:val="0"/>
+          <w14:ligatures w14:val="none"/>
+        </w:rPr>
+      </w:pPr>
+      <w:r>
+        <w:rPr>
+          <w:rFonts w:ascii="Calibri" w:eastAsia="Times New Roman" w:hAnsi="Calibri" w:cs="Calibri"/>
+          <w:kern w:val="0"/>
+          <w14:ligatures w14:val="none"/>
+        </w:rPr>
+        <w:t>Add items to the two listbox controls</w:t>
+      </w:r>
     </w:p>
     <w:p>
       <w:pPr>
         <w:numPr>
           <w:ilvl w:val="1"/>
-          <w:numId w:val="2"/>
-        </w:numPr>
-        <w:spacing w:after="0" w:line="240" w:lineRule="auto"/>
-        <w:textAlignment w:val="center"/>
-        <w:rPr>
-          <w:rFonts w:ascii="Calibri" w:eastAsia="Times New Roman" w:hAnsi="Calibri" w:cs="Calibri"/>
-          <w:kern w:val="0"/>
-          <w14:ligatures w14:val="none"/>
-        </w:rPr>
-      </w:pPr>
-      <w:r>
-        <w:rPr>
-          <w:rFonts w:ascii="Calibri" w:eastAsia="Times New Roman" w:hAnsi="Calibri" w:cs="Calibri"/>
-          <w:kern w:val="0"/>
-          <w14:ligatures w14:val="none"/>
-        </w:rPr>
-        <w:t xml:space="preserve">The third column should have a purple background and some text, rendered sideways, centered across all rows. The text should </w:t>
-      </w:r>
-      <w:proofErr w:type="gramStart"/>
-      <w:r>
-        <w:rPr>
-          <w:rFonts w:ascii="Calibri" w:eastAsia="Times New Roman" w:hAnsi="Calibri" w:cs="Calibri"/>
-          <w:kern w:val="0"/>
-          <w14:ligatures w14:val="none"/>
-        </w:rPr>
-        <w:t>read</w:t>
-      </w:r>
-      <w:proofErr w:type="gramEnd"/>
-      <w:r>
-        <w:rPr>
-          <w:rFonts w:ascii="Calibri" w:eastAsia="Times New Roman" w:hAnsi="Calibri" w:cs="Calibri"/>
-          <w:kern w:val="0"/>
-          <w14:ligatures w14:val="none"/>
-        </w:rPr>
-        <w:t xml:space="preserve"> from bottom to top.</w:t>
+          <w:numId w:val="4"/>
+        </w:numPr>
+        <w:spacing w:after="0" w:line="240" w:lineRule="auto"/>
+        <w:textAlignment w:val="center"/>
+        <w:rPr>
+          <w:rFonts w:ascii="Calibri" w:eastAsia="Times New Roman" w:hAnsi="Calibri" w:cs="Calibri"/>
+          <w:kern w:val="0"/>
+          <w14:ligatures w14:val="none"/>
+        </w:rPr>
+      </w:pPr>
+      <w:r>
+        <w:rPr>
+          <w:rFonts w:ascii="Calibri" w:eastAsia="Times New Roman" w:hAnsi="Calibri" w:cs="Calibri"/>
+          <w:kern w:val="0"/>
+          <w14:ligatures w14:val="none"/>
+        </w:rPr>
+        <w:t>The third column should have a purple background and some text, rendered sideways, centered across all rows. The text should read from bottom to top.</w:t>
       </w:r>
     </w:p>
     <w:p>
       <w:pPr>
         <w:numPr>
           <w:ilvl w:val="1"/>
-          <w:numId w:val="2"/>
-        </w:numPr>
-        <w:spacing w:after="0" w:line="240" w:lineRule="auto"/>
-        <w:textAlignment w:val="center"/>
-        <w:rPr>
-          <w:rFonts w:ascii="Calibri" w:eastAsia="Times New Roman" w:hAnsi="Calibri" w:cs="Calibri"/>
-          <w:kern w:val="0"/>
-          <w14:ligatures w14:val="none"/>
-        </w:rPr>
-      </w:pPr>
-      <w:r>
-        <w:rPr>
-          <w:rFonts w:ascii="Calibri" w:eastAsia="Times New Roman" w:hAnsi="Calibri" w:cs="Calibri"/>
-          <w:kern w:val="0"/>
-          <w14:ligatures w14:val="none"/>
-        </w:rPr>
-        <w:t xml:space="preserve">Center the labels in the first row and make the text </w:t>
-      </w:r>
-      <w:proofErr w:type="gramStart"/>
-      <w:r>
-        <w:rPr>
-          <w:rFonts w:ascii="Calibri" w:eastAsia="Times New Roman" w:hAnsi="Calibri" w:cs="Calibri"/>
-          <w:kern w:val="0"/>
-          <w14:ligatures w14:val="none"/>
-        </w:rPr>
-        <w:t>bold</w:t>
-      </w:r>
-      <w:proofErr w:type="gramEnd"/>
+          <w:numId w:val="4"/>
+        </w:numPr>
+        <w:spacing w:after="0" w:line="240" w:lineRule="auto"/>
+        <w:textAlignment w:val="center"/>
+        <w:rPr>
+          <w:rFonts w:ascii="Calibri" w:eastAsia="Times New Roman" w:hAnsi="Calibri" w:cs="Calibri"/>
+          <w:kern w:val="0"/>
+          <w14:ligatures w14:val="none"/>
+        </w:rPr>
+      </w:pPr>
+      <w:r>
+        <w:rPr>
+          <w:rFonts w:ascii="Calibri" w:eastAsia="Times New Roman" w:hAnsi="Calibri" w:cs="Calibri"/>
+          <w:kern w:val="0"/>
+          <w14:ligatures w14:val="none"/>
+        </w:rPr>
+        <w:t>Center the labels in the first row and make the text bold</w:t>
+      </w:r>
     </w:p>
     <w:p>
       <w:pPr>
         <w:numPr>
           <w:ilvl w:val="1"/>
-          <w:numId w:val="2"/>
-        </w:numPr>
-        <w:spacing w:after="0" w:line="240" w:lineRule="auto"/>
-        <w:textAlignment w:val="center"/>
-        <w:rPr>
-          <w:rFonts w:ascii="Calibri" w:eastAsia="Times New Roman" w:hAnsi="Calibri" w:cs="Calibri"/>
-          <w:kern w:val="0"/>
-          <w14:ligatures w14:val="none"/>
-        </w:rPr>
-      </w:pPr>
-      <w:r>
-        <w:rPr>
-          <w:rFonts w:ascii="Calibri" w:eastAsia="Times New Roman" w:hAnsi="Calibri" w:cs="Calibri"/>
-          <w:kern w:val="0"/>
-          <w14:ligatures w14:val="none"/>
-        </w:rPr>
-        <w:t xml:space="preserve">Notice how things behave as you resize </w:t>
-      </w:r>
-      <w:proofErr w:type="gramStart"/>
-      <w:r>
-        <w:rPr>
-          <w:rFonts w:ascii="Calibri" w:eastAsia="Times New Roman" w:hAnsi="Calibri" w:cs="Calibri"/>
-          <w:kern w:val="0"/>
-          <w14:ligatures w14:val="none"/>
-        </w:rPr>
-        <w:t>window</w:t>
-      </w:r>
-      <w:proofErr w:type="gramEnd"/>
-      <w:r>
-        <w:rPr>
-          <w:rFonts w:ascii="Calibri" w:eastAsia="Times New Roman" w:hAnsi="Calibri" w:cs="Calibri"/>
-          <w:kern w:val="0"/>
-          <w14:ligatures w14:val="none"/>
-        </w:rPr>
-        <w:t>. What happens when things get very small?</w:t>
+          <w:numId w:val="4"/>
+        </w:numPr>
+        <w:spacing w:after="0" w:line="240" w:lineRule="auto"/>
+        <w:textAlignment w:val="center"/>
+        <w:rPr>
+          <w:rFonts w:ascii="Calibri" w:eastAsia="Times New Roman" w:hAnsi="Calibri" w:cs="Calibri"/>
+          <w:kern w:val="0"/>
+          <w14:ligatures w14:val="none"/>
+        </w:rPr>
+      </w:pPr>
+      <w:r>
+        <w:rPr>
+          <w:rFonts w:ascii="Calibri" w:eastAsia="Times New Roman" w:hAnsi="Calibri" w:cs="Calibri"/>
+          <w:kern w:val="0"/>
+          <w14:ligatures w14:val="none"/>
+        </w:rPr>
+        <w:t>Notice how things behave as you resize window. What happens when things get very small?</w:t>
       </w:r>
     </w:p>
     <w:p>
@@ -1169,6 +940,7 @@
         <w:rPr>
           <w:rFonts w:ascii="Calibri" w:eastAsia="Times New Roman" w:hAnsi="Calibri" w:cs="Calibri"/>
         </w:rPr>
+        <w:lastRenderedPageBreak/>
         <w:tab/>
       </w:r>
     </w:p>
@@ -1407,6 +1179,304 @@
     </w:lvl>
   </w:abstractNum>
   <w:abstractNum w:abstractNumId="1" w15:restartNumberingAfterBreak="0">
+    <w:nsid w:val="51BA1D16"/>
+    <w:multiLevelType w:val="multilevel"/>
+    <w:tmpl w:val="06EE11B8"/>
+    <w:lvl w:ilvl="0">
+      <w:start w:val="1"/>
+      <w:numFmt w:val="bullet"/>
+      <w:lvlText w:val=""/>
+      <w:lvlJc w:val="left"/>
+      <w:pPr>
+        <w:tabs>
+          <w:tab w:val="num" w:pos="720"/>
+        </w:tabs>
+        <w:ind w:left="720" w:hanging="360"/>
+      </w:pPr>
+      <w:rPr>
+        <w:rFonts w:ascii="Symbol" w:hAnsi="Symbol" w:hint="default"/>
+        <w:sz w:val="20"/>
+      </w:rPr>
+    </w:lvl>
+    <w:lvl w:ilvl="1">
+      <w:start w:val="1"/>
+      <w:numFmt w:val="bullet"/>
+      <w:lvlText w:val="o"/>
+      <w:lvlJc w:val="left"/>
+      <w:pPr>
+        <w:tabs>
+          <w:tab w:val="num" w:pos="1440"/>
+        </w:tabs>
+        <w:ind w:left="1440" w:hanging="360"/>
+      </w:pPr>
+      <w:rPr>
+        <w:rFonts w:ascii="Courier New" w:hAnsi="Courier New" w:hint="default"/>
+        <w:sz w:val="20"/>
+      </w:rPr>
+    </w:lvl>
+    <w:lvl w:ilvl="2">
+      <w:start w:val="1"/>
+      <w:numFmt w:val="bullet"/>
+      <w:lvlText w:val=""/>
+      <w:lvlJc w:val="left"/>
+      <w:pPr>
+        <w:tabs>
+          <w:tab w:val="num" w:pos="2160"/>
+        </w:tabs>
+        <w:ind w:left="2160" w:hanging="360"/>
+      </w:pPr>
+      <w:rPr>
+        <w:rFonts w:ascii="Wingdings" w:hAnsi="Wingdings" w:hint="default"/>
+        <w:sz w:val="20"/>
+      </w:rPr>
+    </w:lvl>
+    <w:lvl w:ilvl="3" w:tentative="1">
+      <w:start w:val="1"/>
+      <w:numFmt w:val="bullet"/>
+      <w:lvlText w:val=""/>
+      <w:lvlJc w:val="left"/>
+      <w:pPr>
+        <w:tabs>
+          <w:tab w:val="num" w:pos="2880"/>
+        </w:tabs>
+        <w:ind w:left="2880" w:hanging="360"/>
+      </w:pPr>
+      <w:rPr>
+        <w:rFonts w:ascii="Symbol" w:hAnsi="Symbol" w:hint="default"/>
+        <w:sz w:val="20"/>
+      </w:rPr>
+    </w:lvl>
+    <w:lvl w:ilvl="4" w:tentative="1">
+      <w:start w:val="1"/>
+      <w:numFmt w:val="bullet"/>
+      <w:lvlText w:val=""/>
+      <w:lvlJc w:val="left"/>
+      <w:pPr>
+        <w:tabs>
+          <w:tab w:val="num" w:pos="3600"/>
+        </w:tabs>
+        <w:ind w:left="3600" w:hanging="360"/>
+      </w:pPr>
+      <w:rPr>
+        <w:rFonts w:ascii="Symbol" w:hAnsi="Symbol" w:hint="default"/>
+        <w:sz w:val="20"/>
+      </w:rPr>
+    </w:lvl>
+    <w:lvl w:ilvl="5" w:tentative="1">
+      <w:start w:val="1"/>
+      <w:numFmt w:val="bullet"/>
+      <w:lvlText w:val=""/>
+      <w:lvlJc w:val="left"/>
+      <w:pPr>
+        <w:tabs>
+          <w:tab w:val="num" w:pos="4320"/>
+        </w:tabs>
+        <w:ind w:left="4320" w:hanging="360"/>
+      </w:pPr>
+      <w:rPr>
+        <w:rFonts w:ascii="Symbol" w:hAnsi="Symbol" w:hint="default"/>
+        <w:sz w:val="20"/>
+      </w:rPr>
+    </w:lvl>
+    <w:lvl w:ilvl="6" w:tentative="1">
+      <w:start w:val="1"/>
+      <w:numFmt w:val="bullet"/>
+      <w:lvlText w:val=""/>
+      <w:lvlJc w:val="left"/>
+      <w:pPr>
+        <w:tabs>
+          <w:tab w:val="num" w:pos="5040"/>
+        </w:tabs>
+        <w:ind w:left="5040" w:hanging="360"/>
+      </w:pPr>
+      <w:rPr>
+        <w:rFonts w:ascii="Symbol" w:hAnsi="Symbol" w:hint="default"/>
+        <w:sz w:val="20"/>
+      </w:rPr>
+    </w:lvl>
+    <w:lvl w:ilvl="7" w:tentative="1">
+      <w:start w:val="1"/>
+      <w:numFmt w:val="bullet"/>
+      <w:lvlText w:val=""/>
+      <w:lvlJc w:val="left"/>
+      <w:pPr>
+        <w:tabs>
+          <w:tab w:val="num" w:pos="5760"/>
+        </w:tabs>
+        <w:ind w:left="5760" w:hanging="360"/>
+      </w:pPr>
+      <w:rPr>
+        <w:rFonts w:ascii="Symbol" w:hAnsi="Symbol" w:hint="default"/>
+        <w:sz w:val="20"/>
+      </w:rPr>
+    </w:lvl>
+    <w:lvl w:ilvl="8" w:tentative="1">
+      <w:start w:val="1"/>
+      <w:numFmt w:val="bullet"/>
+      <w:lvlText w:val=""/>
+      <w:lvlJc w:val="left"/>
+      <w:pPr>
+        <w:tabs>
+          <w:tab w:val="num" w:pos="6480"/>
+        </w:tabs>
+        <w:ind w:left="6480" w:hanging="360"/>
+      </w:pPr>
+      <w:rPr>
+        <w:rFonts w:ascii="Symbol" w:hAnsi="Symbol" w:hint="default"/>
+        <w:sz w:val="20"/>
+      </w:rPr>
+    </w:lvl>
+  </w:abstractNum>
+  <w:abstractNum w:abstractNumId="2" w15:restartNumberingAfterBreak="0">
+    <w:nsid w:val="5D4A2841"/>
+    <w:multiLevelType w:val="multilevel"/>
+    <w:tmpl w:val="EBE2DF34"/>
+    <w:lvl w:ilvl="0">
+      <w:start w:val="1"/>
+      <w:numFmt w:val="bullet"/>
+      <w:lvlText w:val=""/>
+      <w:lvlJc w:val="left"/>
+      <w:pPr>
+        <w:tabs>
+          <w:tab w:val="num" w:pos="720"/>
+        </w:tabs>
+        <w:ind w:left="720" w:hanging="360"/>
+      </w:pPr>
+      <w:rPr>
+        <w:rFonts w:ascii="Symbol" w:hAnsi="Symbol" w:hint="default"/>
+        <w:sz w:val="20"/>
+      </w:rPr>
+    </w:lvl>
+    <w:lvl w:ilvl="1">
+      <w:start w:val="1"/>
+      <w:numFmt w:val="bullet"/>
+      <w:lvlText w:val="o"/>
+      <w:lvlJc w:val="left"/>
+      <w:pPr>
+        <w:tabs>
+          <w:tab w:val="num" w:pos="1440"/>
+        </w:tabs>
+        <w:ind w:left="1440" w:hanging="360"/>
+      </w:pPr>
+      <w:rPr>
+        <w:rFonts w:ascii="Courier New" w:hAnsi="Courier New" w:hint="default"/>
+        <w:sz w:val="20"/>
+      </w:rPr>
+    </w:lvl>
+    <w:lvl w:ilvl="2" w:tentative="1">
+      <w:start w:val="1"/>
+      <w:numFmt w:val="bullet"/>
+      <w:lvlText w:val=""/>
+      <w:lvlJc w:val="left"/>
+      <w:pPr>
+        <w:tabs>
+          <w:tab w:val="num" w:pos="2160"/>
+        </w:tabs>
+        <w:ind w:left="2160" w:hanging="360"/>
+      </w:pPr>
+      <w:rPr>
+        <w:rFonts w:ascii="Symbol" w:hAnsi="Symbol" w:hint="default"/>
+        <w:sz w:val="20"/>
+      </w:rPr>
+    </w:lvl>
+    <w:lvl w:ilvl="3" w:tentative="1">
+      <w:start w:val="1"/>
+      <w:numFmt w:val="bullet"/>
+      <w:lvlText w:val=""/>
+      <w:lvlJc w:val="left"/>
+      <w:pPr>
+        <w:tabs>
+          <w:tab w:val="num" w:pos="2880"/>
+        </w:tabs>
+        <w:ind w:left="2880" w:hanging="360"/>
+      </w:pPr>
+      <w:rPr>
+        <w:rFonts w:ascii="Symbol" w:hAnsi="Symbol" w:hint="default"/>
+        <w:sz w:val="20"/>
+      </w:rPr>
+    </w:lvl>
+    <w:lvl w:ilvl="4" w:tentative="1">
+      <w:start w:val="1"/>
+      <w:numFmt w:val="bullet"/>
+      <w:lvlText w:val=""/>
+      <w:lvlJc w:val="left"/>
+      <w:pPr>
+        <w:tabs>
+          <w:tab w:val="num" w:pos="3600"/>
+        </w:tabs>
+        <w:ind w:left="3600" w:hanging="360"/>
+      </w:pPr>
+      <w:rPr>
+        <w:rFonts w:ascii="Symbol" w:hAnsi="Symbol" w:hint="default"/>
+        <w:sz w:val="20"/>
+      </w:rPr>
+    </w:lvl>
+    <w:lvl w:ilvl="5" w:tentative="1">
+      <w:start w:val="1"/>
+      <w:numFmt w:val="bullet"/>
+      <w:lvlText w:val=""/>
+      <w:lvlJc w:val="left"/>
+      <w:pPr>
+        <w:tabs>
+          <w:tab w:val="num" w:pos="4320"/>
+        </w:tabs>
+        <w:ind w:left="4320" w:hanging="360"/>
+      </w:pPr>
+      <w:rPr>
+        <w:rFonts w:ascii="Symbol" w:hAnsi="Symbol" w:hint="default"/>
+        <w:sz w:val="20"/>
+      </w:rPr>
+    </w:lvl>
+    <w:lvl w:ilvl="6" w:tentative="1">
+      <w:start w:val="1"/>
+      <w:numFmt w:val="bullet"/>
+      <w:lvlText w:val=""/>
+      <w:lvlJc w:val="left"/>
+      <w:pPr>
+        <w:tabs>
+          <w:tab w:val="num" w:pos="5040"/>
+        </w:tabs>
+        <w:ind w:left="5040" w:hanging="360"/>
+      </w:pPr>
+      <w:rPr>
+        <w:rFonts w:ascii="Symbol" w:hAnsi="Symbol" w:hint="default"/>
+        <w:sz w:val="20"/>
+      </w:rPr>
+    </w:lvl>
+    <w:lvl w:ilvl="7" w:tentative="1">
+      <w:start w:val="1"/>
+      <w:numFmt w:val="bullet"/>
+      <w:lvlText w:val=""/>
+      <w:lvlJc w:val="left"/>
+      <w:pPr>
+        <w:tabs>
+          <w:tab w:val="num" w:pos="5760"/>
+        </w:tabs>
+        <w:ind w:left="5760" w:hanging="360"/>
+      </w:pPr>
+      <w:rPr>
+        <w:rFonts w:ascii="Symbol" w:hAnsi="Symbol" w:hint="default"/>
+        <w:sz w:val="20"/>
+      </w:rPr>
+    </w:lvl>
+    <w:lvl w:ilvl="8" w:tentative="1">
+      <w:start w:val="1"/>
+      <w:numFmt w:val="bullet"/>
+      <w:lvlText w:val=""/>
+      <w:lvlJc w:val="left"/>
+      <w:pPr>
+        <w:tabs>
+          <w:tab w:val="num" w:pos="6480"/>
+        </w:tabs>
+        <w:ind w:left="6480" w:hanging="360"/>
+      </w:pPr>
+      <w:rPr>
+        <w:rFonts w:ascii="Symbol" w:hAnsi="Symbol" w:hint="default"/>
+        <w:sz w:val="20"/>
+      </w:rPr>
+    </w:lvl>
+  </w:abstractNum>
+  <w:abstractNum w:abstractNumId="3" w15:restartNumberingAfterBreak="0">
     <w:nsid w:val="689274BB"/>
     <w:multiLevelType w:val="multilevel"/>
     <w:tmpl w:val="0E26315C"/>
@@ -1556,10 +1626,16 @@
     </w:lvl>
   </w:abstractNum>
   <w:num w:numId="1" w16cid:durableId="2095861536">
-    <w:abstractNumId w:val="1"/>
+    <w:abstractNumId w:val="3"/>
   </w:num>
   <w:num w:numId="2" w16cid:durableId="2144611282">
     <w:abstractNumId w:val="0"/>
+  </w:num>
+  <w:num w:numId="3" w16cid:durableId="716783942">
+    <w:abstractNumId w:val="2"/>
+  </w:num>
+  <w:num w:numId="4" w16cid:durableId="249117765">
+    <w:abstractNumId w:val="1"/>
   </w:num>
 </w:numbering>
 </file>

</xml_diff>